<commit_message>
chore: commit current DashboardLayout and related changes before dashboard modularization refactor
</commit_message>
<xml_diff>
--- a/docs/Kumpulan Akun Login Simulasi SIGAP-MALUT.docx
+++ b/docs/Kumpulan Akun Login Simulasi SIGAP-MALUT.docx
@@ -2,6 +2,170 @@
 <file path=word/document.xml><?xml version="1.0" encoding="utf-8"?>
 <w:document xmlns:wpc="http://schemas.microsoft.com/office/word/2010/wordprocessingCanvas" xmlns:cx="http://schemas.microsoft.com/office/drawing/2014/chartex" xmlns:cx1="http://schemas.microsoft.com/office/drawing/2015/9/8/chartex" xmlns:cx2="http://schemas.microsoft.com/office/drawing/2015/10/21/chartex" xmlns:cx3="http://schemas.microsoft.com/office/drawing/2016/5/9/chartex" xmlns:cx4="http://schemas.microsoft.com/office/drawing/2016/5/10/chartex" xmlns:cx5="http://schemas.microsoft.com/office/drawing/2016/5/11/chartex" xmlns:cx6="http://schemas.microsoft.com/office/drawing/2016/5/12/chartex" xmlns:cx7="http://schemas.microsoft.com/office/drawing/2016/5/13/chartex" xmlns:cx8="http://schemas.microsoft.com/office/drawing/2016/5/14/chartex" xmlns:mc="http://schemas.openxmlformats.org/markup-compatibility/2006" xmlns:aink="http://schemas.microsoft.com/office/drawing/2016/ink" xmlns:am3d="http://schemas.microsoft.com/office/drawing/2017/model3d" xmlns:o="urn:schemas-microsoft-com:office:office" xmlns:oel="http://schemas.microsoft.com/office/2019/extlst" xmlns:r="http://schemas.openxmlformats.org/officeDocument/2006/relationships" xmlns:m="http://schemas.openxmlformats.org/officeDocument/2006/math" xmlns:v="urn:schemas-microsoft-com:vml" xmlns:wp14="http://schemas.microsoft.com/office/word/2010/wordprocessingDrawing" xmlns:wp="http://schemas.openxmlformats.org/drawingml/2006/wordprocessingDrawing" xmlns:w10="urn:schemas-microsoft-com:office:word" xmlns:w="http://schemas.openxmlformats.org/wordprocessingml/2006/main" xmlns:w14="http://schemas.microsoft.com/office/word/2010/wordml" xmlns:w15="http://schemas.microsoft.com/office/word/2012/wordml" xmlns:w16cex="http://schemas.microsoft.com/office/word/2018/wordml/cex" xmlns:w16cid="http://schemas.microsoft.com/office/word/2016/wordml/cid" xmlns:w16="http://schemas.microsoft.com/office/word/2018/wordml" xmlns:w16du="http://schemas.microsoft.com/office/word/2023/wordml/word16du" xmlns:w16sdtdh="http://schemas.microsoft.com/office/word/2020/wordml/sdtdatahash" xmlns:w16sdtfl="http://schemas.microsoft.com/office/word/2024/wordml/sdtformatlock" xmlns:w16se="http://schemas.microsoft.com/office/word/2015/wordml/symex" xmlns:wpg="http://schemas.microsoft.com/office/word/2010/wordprocessingGroup" xmlns:wpi="http://schemas.microsoft.com/office/word/2010/wordprocessingInk" xmlns:wne="http://schemas.microsoft.com/office/word/2006/wordml" xmlns:wps="http://schemas.microsoft.com/office/word/2010/wordprocessingShape" mc:Ignorable="w14 w15 w16se w16cid w16 w16cex w16sdtdh w16sdtfl w16du wp14">
   <w:body>
+    <w:p>
+      <w:pPr>
+        <w:tabs>
+          <w:tab w:val="num" w:pos="720"/>
+        </w:tabs>
+        <w:ind w:left="720" w:hanging="360"/>
+        <w:rPr>
+          <w:b/>
+          <w:bCs/>
+        </w:rPr>
+      </w:pPr>
+      <w:r>
+        <w:rPr>
+          <w:b/>
+          <w:bCs/>
+        </w:rPr>
+        <w:t>Akun Super Admin:</w:t>
+      </w:r>
+    </w:p>
+    <w:p>
+      <w:pPr>
+        <w:numPr>
+          <w:ilvl w:val="0"/>
+          <w:numId w:val="9"/>
+        </w:numPr>
+        <w:rPr>
+          <w:b/>
+          <w:bCs/>
+        </w:rPr>
+      </w:pPr>
+      <w:r>
+        <w:rPr>
+          <w:b/>
+          <w:bCs/>
+        </w:rPr>
+        <w:t>Username: superadmin</w:t>
+      </w:r>
+    </w:p>
+    <w:p>
+      <w:pPr>
+        <w:numPr>
+          <w:ilvl w:val="0"/>
+          <w:numId w:val="9"/>
+        </w:numPr>
+        <w:rPr>
+          <w:b/>
+          <w:bCs/>
+        </w:rPr>
+      </w:pPr>
+      <w:r>
+        <w:rPr>
+          <w:b/>
+          <w:bCs/>
+        </w:rPr>
+        <w:t>Password: superadmin123</w:t>
+      </w:r>
+    </w:p>
+    <w:p>
+      <w:pPr>
+        <w:numPr>
+          <w:ilvl w:val="0"/>
+          <w:numId w:val="9"/>
+        </w:numPr>
+        <w:rPr>
+          <w:b/>
+          <w:bCs/>
+        </w:rPr>
+      </w:pPr>
+      <w:r>
+        <w:rPr>
+          <w:b/>
+          <w:bCs/>
+        </w:rPr>
+        <w:t>Role: super_admin</w:t>
+      </w:r>
+    </w:p>
+    <w:p>
+      <w:pPr>
+        <w:tabs>
+          <w:tab w:val="num" w:pos="720"/>
+        </w:tabs>
+        <w:ind w:left="720" w:hanging="360"/>
+        <w:rPr>
+          <w:b/>
+          <w:bCs/>
+        </w:rPr>
+      </w:pPr>
+      <w:r>
+        <w:rPr>
+          <w:b/>
+          <w:bCs/>
+        </w:rPr>
+        <w:t>Akun Sekretaris:</w:t>
+      </w:r>
+    </w:p>
+    <w:p>
+      <w:pPr>
+        <w:numPr>
+          <w:ilvl w:val="0"/>
+          <w:numId w:val="10"/>
+        </w:numPr>
+        <w:rPr>
+          <w:b/>
+          <w:bCs/>
+        </w:rPr>
+      </w:pPr>
+      <w:r>
+        <w:rPr>
+          <w:b/>
+          <w:bCs/>
+        </w:rPr>
+        <w:t>Username: sekretaris</w:t>
+      </w:r>
+    </w:p>
+    <w:p>
+      <w:pPr>
+        <w:numPr>
+          <w:ilvl w:val="0"/>
+          <w:numId w:val="10"/>
+        </w:numPr>
+        <w:rPr>
+          <w:b/>
+          <w:bCs/>
+        </w:rPr>
+      </w:pPr>
+      <w:r>
+        <w:rPr>
+          <w:b/>
+          <w:bCs/>
+        </w:rPr>
+        <w:t>Password: sekretaris123</w:t>
+      </w:r>
+    </w:p>
+    <w:p>
+      <w:pPr>
+        <w:numPr>
+          <w:ilvl w:val="0"/>
+          <w:numId w:val="10"/>
+        </w:numPr>
+        <w:rPr>
+          <w:b/>
+          <w:bCs/>
+        </w:rPr>
+      </w:pPr>
+      <w:r>
+        <w:rPr>
+          <w:b/>
+          <w:bCs/>
+        </w:rPr>
+        <w:t>Role: sekretaris</w:t>
+      </w:r>
+    </w:p>
+    <w:p>
+      <w:pPr>
+        <w:tabs>
+          <w:tab w:val="num" w:pos="720"/>
+        </w:tabs>
+        <w:ind w:left="720" w:hanging="360"/>
+        <w:rPr>
+          <w:b/>
+          <w:bCs/>
+        </w:rPr>
+      </w:pPr>
+    </w:p>
     <w:p>
       <w:pPr>
         <w:tabs>
@@ -224,6 +388,7 @@
         </w:numPr>
       </w:pPr>
       <w:r>
+        <w:lastRenderedPageBreak/>
         <w:t>Pelaksana Sekretariat</w:t>
       </w:r>
       <w:r>
@@ -264,7 +429,7 @@
       </w:pPr>
       <w:r>
         <w:pict w14:anchorId="76013956">
-          <v:rect id="_x0000_i1043" style="width:0;height:1.5pt" o:hralign="center" o:hrstd="t" o:hr="t" fillcolor="#a0a0a0" stroked="f"/>
+          <v:rect id="_x0000_i1025" style="width:0;height:1.5pt" o:hralign="center" o:hrstd="t" o:hr="t" fillcolor="#a0a0a0" stroked="f"/>
         </w:pict>
       </w:r>
     </w:p>
@@ -319,9 +484,6 @@
       </w:r>
       <w:r>
         <w:br/>
-      </w:r>
-      <w:r>
-        <w:lastRenderedPageBreak/>
         <w:t>Role: kepala_bidang</w:t>
       </w:r>
       <w:r>
@@ -416,7 +578,7 @@
       </w:pPr>
       <w:r>
         <w:pict w14:anchorId="28018617">
-          <v:rect id="_x0000_i1044" style="width:0;height:1.5pt" o:hralign="center" o:hrstd="t" o:hr="t" fillcolor="#a0a0a0" stroked="f"/>
+          <v:rect id="_x0000_i1026" style="width:0;height:1.5pt" o:hralign="center" o:hrstd="t" o:hr="t" fillcolor="#a0a0a0" stroked="f"/>
         </w:pict>
       </w:r>
     </w:p>
@@ -533,6 +695,9 @@
       </w:r>
       <w:r>
         <w:br/>
+      </w:r>
+      <w:r>
+        <w:lastRenderedPageBreak/>
         <w:t>Email: </w:t>
       </w:r>
       <w:hyperlink r:id="rId16" w:history="1">
@@ -565,7 +730,7 @@
       </w:pPr>
       <w:r>
         <w:pict w14:anchorId="5D81DEEB">
-          <v:rect id="_x0000_i1045" style="width:0;height:1.5pt" o:hralign="center" o:hrstd="t" o:hr="t" fillcolor="#a0a0a0" stroked="f"/>
+          <v:rect id="_x0000_i1027" style="width:0;height:1.5pt" o:hralign="center" o:hrstd="t" o:hr="t" fillcolor="#a0a0a0" stroked="f"/>
         </w:pict>
       </w:r>
     </w:p>
@@ -635,7 +800,6 @@
         </w:numPr>
       </w:pPr>
       <w:r>
-        <w:lastRenderedPageBreak/>
         <w:t>Fungsional Konsumsi</w:t>
       </w:r>
       <w:r>
@@ -872,6 +1036,7 @@
         </w:numPr>
       </w:pPr>
       <w:r>
+        <w:lastRenderedPageBreak/>
         <w:t>Password: KasiMutuUPTD#2026</w:t>
       </w:r>
     </w:p>
@@ -1139,6 +1304,155 @@
     </w:lvl>
   </w:abstractNum>
   <w:abstractNum w:abstractNumId="1" w15:restartNumberingAfterBreak="0">
+    <w:nsid w:val="2734426B"/>
+    <w:multiLevelType w:val="multilevel"/>
+    <w:tmpl w:val="8CD43D7C"/>
+    <w:lvl w:ilvl="0">
+      <w:start w:val="1"/>
+      <w:numFmt w:val="bullet"/>
+      <w:lvlText w:val=""/>
+      <w:lvlJc w:val="left"/>
+      <w:pPr>
+        <w:tabs>
+          <w:tab w:val="num" w:pos="720"/>
+        </w:tabs>
+        <w:ind w:left="720" w:hanging="360"/>
+      </w:pPr>
+      <w:rPr>
+        <w:rFonts w:ascii="Symbol" w:hAnsi="Symbol" w:hint="default"/>
+        <w:sz w:val="20"/>
+      </w:rPr>
+    </w:lvl>
+    <w:lvl w:ilvl="1" w:tentative="1">
+      <w:start w:val="1"/>
+      <w:numFmt w:val="bullet"/>
+      <w:lvlText w:val="o"/>
+      <w:lvlJc w:val="left"/>
+      <w:pPr>
+        <w:tabs>
+          <w:tab w:val="num" w:pos="1440"/>
+        </w:tabs>
+        <w:ind w:left="1440" w:hanging="360"/>
+      </w:pPr>
+      <w:rPr>
+        <w:rFonts w:ascii="Courier New" w:hAnsi="Courier New" w:hint="default"/>
+        <w:sz w:val="20"/>
+      </w:rPr>
+    </w:lvl>
+    <w:lvl w:ilvl="2" w:tentative="1">
+      <w:start w:val="1"/>
+      <w:numFmt w:val="bullet"/>
+      <w:lvlText w:val=""/>
+      <w:lvlJc w:val="left"/>
+      <w:pPr>
+        <w:tabs>
+          <w:tab w:val="num" w:pos="2160"/>
+        </w:tabs>
+        <w:ind w:left="2160" w:hanging="360"/>
+      </w:pPr>
+      <w:rPr>
+        <w:rFonts w:ascii="Wingdings" w:hAnsi="Wingdings" w:hint="default"/>
+        <w:sz w:val="20"/>
+      </w:rPr>
+    </w:lvl>
+    <w:lvl w:ilvl="3" w:tentative="1">
+      <w:start w:val="1"/>
+      <w:numFmt w:val="bullet"/>
+      <w:lvlText w:val=""/>
+      <w:lvlJc w:val="left"/>
+      <w:pPr>
+        <w:tabs>
+          <w:tab w:val="num" w:pos="2880"/>
+        </w:tabs>
+        <w:ind w:left="2880" w:hanging="360"/>
+      </w:pPr>
+      <w:rPr>
+        <w:rFonts w:ascii="Wingdings" w:hAnsi="Wingdings" w:hint="default"/>
+        <w:sz w:val="20"/>
+      </w:rPr>
+    </w:lvl>
+    <w:lvl w:ilvl="4" w:tentative="1">
+      <w:start w:val="1"/>
+      <w:numFmt w:val="bullet"/>
+      <w:lvlText w:val=""/>
+      <w:lvlJc w:val="left"/>
+      <w:pPr>
+        <w:tabs>
+          <w:tab w:val="num" w:pos="3600"/>
+        </w:tabs>
+        <w:ind w:left="3600" w:hanging="360"/>
+      </w:pPr>
+      <w:rPr>
+        <w:rFonts w:ascii="Wingdings" w:hAnsi="Wingdings" w:hint="default"/>
+        <w:sz w:val="20"/>
+      </w:rPr>
+    </w:lvl>
+    <w:lvl w:ilvl="5" w:tentative="1">
+      <w:start w:val="1"/>
+      <w:numFmt w:val="bullet"/>
+      <w:lvlText w:val=""/>
+      <w:lvlJc w:val="left"/>
+      <w:pPr>
+        <w:tabs>
+          <w:tab w:val="num" w:pos="4320"/>
+        </w:tabs>
+        <w:ind w:left="4320" w:hanging="360"/>
+      </w:pPr>
+      <w:rPr>
+        <w:rFonts w:ascii="Wingdings" w:hAnsi="Wingdings" w:hint="default"/>
+        <w:sz w:val="20"/>
+      </w:rPr>
+    </w:lvl>
+    <w:lvl w:ilvl="6" w:tentative="1">
+      <w:start w:val="1"/>
+      <w:numFmt w:val="bullet"/>
+      <w:lvlText w:val=""/>
+      <w:lvlJc w:val="left"/>
+      <w:pPr>
+        <w:tabs>
+          <w:tab w:val="num" w:pos="5040"/>
+        </w:tabs>
+        <w:ind w:left="5040" w:hanging="360"/>
+      </w:pPr>
+      <w:rPr>
+        <w:rFonts w:ascii="Wingdings" w:hAnsi="Wingdings" w:hint="default"/>
+        <w:sz w:val="20"/>
+      </w:rPr>
+    </w:lvl>
+    <w:lvl w:ilvl="7" w:tentative="1">
+      <w:start w:val="1"/>
+      <w:numFmt w:val="bullet"/>
+      <w:lvlText w:val=""/>
+      <w:lvlJc w:val="left"/>
+      <w:pPr>
+        <w:tabs>
+          <w:tab w:val="num" w:pos="5760"/>
+        </w:tabs>
+        <w:ind w:left="5760" w:hanging="360"/>
+      </w:pPr>
+      <w:rPr>
+        <w:rFonts w:ascii="Wingdings" w:hAnsi="Wingdings" w:hint="default"/>
+        <w:sz w:val="20"/>
+      </w:rPr>
+    </w:lvl>
+    <w:lvl w:ilvl="8" w:tentative="1">
+      <w:start w:val="1"/>
+      <w:numFmt w:val="bullet"/>
+      <w:lvlText w:val=""/>
+      <w:lvlJc w:val="left"/>
+      <w:pPr>
+        <w:tabs>
+          <w:tab w:val="num" w:pos="6480"/>
+        </w:tabs>
+        <w:ind w:left="6480" w:hanging="360"/>
+      </w:pPr>
+      <w:rPr>
+        <w:rFonts w:ascii="Wingdings" w:hAnsi="Wingdings" w:hint="default"/>
+        <w:sz w:val="20"/>
+      </w:rPr>
+    </w:lvl>
+  </w:abstractNum>
+  <w:abstractNum w:abstractNumId="2" w15:restartNumberingAfterBreak="0">
     <w:nsid w:val="2A355F8A"/>
     <w:multiLevelType w:val="multilevel"/>
     <w:tmpl w:val="1C347464"/>
@@ -1287,7 +1601,7 @@
       </w:rPr>
     </w:lvl>
   </w:abstractNum>
-  <w:abstractNum w:abstractNumId="2" w15:restartNumberingAfterBreak="0">
+  <w:abstractNum w:abstractNumId="3" w15:restartNumberingAfterBreak="0">
     <w:nsid w:val="2F3A0390"/>
     <w:multiLevelType w:val="multilevel"/>
     <w:tmpl w:val="BFF2187E"/>
@@ -1436,7 +1750,7 @@
       </w:rPr>
     </w:lvl>
   </w:abstractNum>
-  <w:abstractNum w:abstractNumId="3" w15:restartNumberingAfterBreak="0">
+  <w:abstractNum w:abstractNumId="4" w15:restartNumberingAfterBreak="0">
     <w:nsid w:val="30E0514D"/>
     <w:multiLevelType w:val="multilevel"/>
     <w:tmpl w:val="A01A750C"/>
@@ -1585,7 +1899,7 @@
       </w:rPr>
     </w:lvl>
   </w:abstractNum>
-  <w:abstractNum w:abstractNumId="4" w15:restartNumberingAfterBreak="0">
+  <w:abstractNum w:abstractNumId="5" w15:restartNumberingAfterBreak="0">
     <w:nsid w:val="389A3A22"/>
     <w:multiLevelType w:val="multilevel"/>
     <w:tmpl w:val="E5D846D8"/>
@@ -1734,7 +2048,7 @@
       </w:rPr>
     </w:lvl>
   </w:abstractNum>
-  <w:abstractNum w:abstractNumId="5" w15:restartNumberingAfterBreak="0">
+  <w:abstractNum w:abstractNumId="6" w15:restartNumberingAfterBreak="0">
     <w:nsid w:val="578D0079"/>
     <w:multiLevelType w:val="multilevel"/>
     <w:tmpl w:val="9F3C5CC6"/>
@@ -1883,7 +2197,7 @@
       </w:rPr>
     </w:lvl>
   </w:abstractNum>
-  <w:abstractNum w:abstractNumId="6" w15:restartNumberingAfterBreak="0">
+  <w:abstractNum w:abstractNumId="7" w15:restartNumberingAfterBreak="0">
     <w:nsid w:val="63103A84"/>
     <w:multiLevelType w:val="multilevel"/>
     <w:tmpl w:val="35A8F112"/>
@@ -2032,7 +2346,156 @@
       </w:rPr>
     </w:lvl>
   </w:abstractNum>
-  <w:abstractNum w:abstractNumId="7" w15:restartNumberingAfterBreak="0">
+  <w:abstractNum w:abstractNumId="8" w15:restartNumberingAfterBreak="0">
+    <w:nsid w:val="6DB930D3"/>
+    <w:multiLevelType w:val="multilevel"/>
+    <w:tmpl w:val="7AE4E764"/>
+    <w:lvl w:ilvl="0">
+      <w:start w:val="1"/>
+      <w:numFmt w:val="bullet"/>
+      <w:lvlText w:val=""/>
+      <w:lvlJc w:val="left"/>
+      <w:pPr>
+        <w:tabs>
+          <w:tab w:val="num" w:pos="720"/>
+        </w:tabs>
+        <w:ind w:left="720" w:hanging="360"/>
+      </w:pPr>
+      <w:rPr>
+        <w:rFonts w:ascii="Symbol" w:hAnsi="Symbol" w:hint="default"/>
+        <w:sz w:val="20"/>
+      </w:rPr>
+    </w:lvl>
+    <w:lvl w:ilvl="1" w:tentative="1">
+      <w:start w:val="1"/>
+      <w:numFmt w:val="bullet"/>
+      <w:lvlText w:val="o"/>
+      <w:lvlJc w:val="left"/>
+      <w:pPr>
+        <w:tabs>
+          <w:tab w:val="num" w:pos="1440"/>
+        </w:tabs>
+        <w:ind w:left="1440" w:hanging="360"/>
+      </w:pPr>
+      <w:rPr>
+        <w:rFonts w:ascii="Courier New" w:hAnsi="Courier New" w:hint="default"/>
+        <w:sz w:val="20"/>
+      </w:rPr>
+    </w:lvl>
+    <w:lvl w:ilvl="2" w:tentative="1">
+      <w:start w:val="1"/>
+      <w:numFmt w:val="bullet"/>
+      <w:lvlText w:val=""/>
+      <w:lvlJc w:val="left"/>
+      <w:pPr>
+        <w:tabs>
+          <w:tab w:val="num" w:pos="2160"/>
+        </w:tabs>
+        <w:ind w:left="2160" w:hanging="360"/>
+      </w:pPr>
+      <w:rPr>
+        <w:rFonts w:ascii="Wingdings" w:hAnsi="Wingdings" w:hint="default"/>
+        <w:sz w:val="20"/>
+      </w:rPr>
+    </w:lvl>
+    <w:lvl w:ilvl="3" w:tentative="1">
+      <w:start w:val="1"/>
+      <w:numFmt w:val="bullet"/>
+      <w:lvlText w:val=""/>
+      <w:lvlJc w:val="left"/>
+      <w:pPr>
+        <w:tabs>
+          <w:tab w:val="num" w:pos="2880"/>
+        </w:tabs>
+        <w:ind w:left="2880" w:hanging="360"/>
+      </w:pPr>
+      <w:rPr>
+        <w:rFonts w:ascii="Wingdings" w:hAnsi="Wingdings" w:hint="default"/>
+        <w:sz w:val="20"/>
+      </w:rPr>
+    </w:lvl>
+    <w:lvl w:ilvl="4" w:tentative="1">
+      <w:start w:val="1"/>
+      <w:numFmt w:val="bullet"/>
+      <w:lvlText w:val=""/>
+      <w:lvlJc w:val="left"/>
+      <w:pPr>
+        <w:tabs>
+          <w:tab w:val="num" w:pos="3600"/>
+        </w:tabs>
+        <w:ind w:left="3600" w:hanging="360"/>
+      </w:pPr>
+      <w:rPr>
+        <w:rFonts w:ascii="Wingdings" w:hAnsi="Wingdings" w:hint="default"/>
+        <w:sz w:val="20"/>
+      </w:rPr>
+    </w:lvl>
+    <w:lvl w:ilvl="5" w:tentative="1">
+      <w:start w:val="1"/>
+      <w:numFmt w:val="bullet"/>
+      <w:lvlText w:val=""/>
+      <w:lvlJc w:val="left"/>
+      <w:pPr>
+        <w:tabs>
+          <w:tab w:val="num" w:pos="4320"/>
+        </w:tabs>
+        <w:ind w:left="4320" w:hanging="360"/>
+      </w:pPr>
+      <w:rPr>
+        <w:rFonts w:ascii="Wingdings" w:hAnsi="Wingdings" w:hint="default"/>
+        <w:sz w:val="20"/>
+      </w:rPr>
+    </w:lvl>
+    <w:lvl w:ilvl="6" w:tentative="1">
+      <w:start w:val="1"/>
+      <w:numFmt w:val="bullet"/>
+      <w:lvlText w:val=""/>
+      <w:lvlJc w:val="left"/>
+      <w:pPr>
+        <w:tabs>
+          <w:tab w:val="num" w:pos="5040"/>
+        </w:tabs>
+        <w:ind w:left="5040" w:hanging="360"/>
+      </w:pPr>
+      <w:rPr>
+        <w:rFonts w:ascii="Wingdings" w:hAnsi="Wingdings" w:hint="default"/>
+        <w:sz w:val="20"/>
+      </w:rPr>
+    </w:lvl>
+    <w:lvl w:ilvl="7" w:tentative="1">
+      <w:start w:val="1"/>
+      <w:numFmt w:val="bullet"/>
+      <w:lvlText w:val=""/>
+      <w:lvlJc w:val="left"/>
+      <w:pPr>
+        <w:tabs>
+          <w:tab w:val="num" w:pos="5760"/>
+        </w:tabs>
+        <w:ind w:left="5760" w:hanging="360"/>
+      </w:pPr>
+      <w:rPr>
+        <w:rFonts w:ascii="Wingdings" w:hAnsi="Wingdings" w:hint="default"/>
+        <w:sz w:val="20"/>
+      </w:rPr>
+    </w:lvl>
+    <w:lvl w:ilvl="8" w:tentative="1">
+      <w:start w:val="1"/>
+      <w:numFmt w:val="bullet"/>
+      <w:lvlText w:val=""/>
+      <w:lvlJc w:val="left"/>
+      <w:pPr>
+        <w:tabs>
+          <w:tab w:val="num" w:pos="6480"/>
+        </w:tabs>
+        <w:ind w:left="6480" w:hanging="360"/>
+      </w:pPr>
+      <w:rPr>
+        <w:rFonts w:ascii="Wingdings" w:hAnsi="Wingdings" w:hint="default"/>
+        <w:sz w:val="20"/>
+      </w:rPr>
+    </w:lvl>
+  </w:abstractNum>
+  <w:abstractNum w:abstractNumId="9" w15:restartNumberingAfterBreak="0">
     <w:nsid w:val="71756AA3"/>
     <w:multiLevelType w:val="multilevel"/>
     <w:tmpl w:val="9956FEFC"/>
@@ -2185,25 +2648,31 @@
     <w:abstractNumId w:val="0"/>
   </w:num>
   <w:num w:numId="2" w16cid:durableId="175198180">
+    <w:abstractNumId w:val="3"/>
+  </w:num>
+  <w:num w:numId="3" w16cid:durableId="1584534110">
     <w:abstractNumId w:val="2"/>
   </w:num>
-  <w:num w:numId="3" w16cid:durableId="1584534110">
-    <w:abstractNumId w:val="1"/>
+  <w:num w:numId="4" w16cid:durableId="930897267">
+    <w:abstractNumId w:val="6"/>
   </w:num>
-  <w:num w:numId="4" w16cid:durableId="930897267">
+  <w:num w:numId="5" w16cid:durableId="1659191683">
+    <w:abstractNumId w:val="4"/>
+  </w:num>
+  <w:num w:numId="6" w16cid:durableId="1405489545">
+    <w:abstractNumId w:val="9"/>
+  </w:num>
+  <w:num w:numId="7" w16cid:durableId="1916352209">
+    <w:abstractNumId w:val="7"/>
+  </w:num>
+  <w:num w:numId="8" w16cid:durableId="620919000">
     <w:abstractNumId w:val="5"/>
   </w:num>
-  <w:num w:numId="5" w16cid:durableId="1659191683">
-    <w:abstractNumId w:val="3"/>
+  <w:num w:numId="9" w16cid:durableId="1052773850">
+    <w:abstractNumId w:val="8"/>
   </w:num>
-  <w:num w:numId="6" w16cid:durableId="1405489545">
-    <w:abstractNumId w:val="7"/>
-  </w:num>
-  <w:num w:numId="7" w16cid:durableId="1916352209">
-    <w:abstractNumId w:val="6"/>
-  </w:num>
-  <w:num w:numId="8" w16cid:durableId="620919000">
-    <w:abstractNumId w:val="4"/>
+  <w:num w:numId="10" w16cid:durableId="72818618">
+    <w:abstractNumId w:val="1"/>
   </w:num>
 </w:numbering>
 </file>

</xml_diff>